<commit_message>
remove additonal content labels
</commit_message>
<xml_diff>
--- a/HTU_technical report ibrahim munther data science.docx
+++ b/HTU_technical report ibrahim munther data science.docx
@@ -1305,584 +1305,6 @@
         </w:p>
         <w:p>
           <w:pPr>
-            <w:pStyle w:val="TOC1"/>
-            <w:tabs>
-              <w:tab w:val="left" w:pos="440"/>
-              <w:tab w:val="right" w:leader="dot" w:pos="9350"/>
-            </w:tabs>
-            <w:rPr>
-              <w:rFonts w:eastAsiaTheme="minorEastAsia"/>
-              <w:noProof/>
-            </w:rPr>
-          </w:pPr>
-          <w:hyperlink w:anchor="_Toc6176385" w:history="1">
-            <w:r>
-              <w:rPr>
-                <w:rStyle w:val="Hyperlink"/>
-                <w:rFonts w:asciiTheme="majorBidi" w:hAnsiTheme="majorBidi"/>
-                <w:noProof/>
-              </w:rPr>
-              <w:t>7</w:t>
-            </w:r>
-            <w:r>
-              <w:rPr>
-                <w:rFonts w:eastAsiaTheme="minorEastAsia"/>
-                <w:noProof/>
-              </w:rPr>
-              <w:tab/>
-            </w:r>
-            <w:r>
-              <w:rPr>
-                <w:rStyle w:val="Hyperlink"/>
-                <w:rFonts w:asciiTheme="majorBidi" w:hAnsiTheme="majorBidi"/>
-                <w:noProof/>
-              </w:rPr>
-              <w:t>Appendix A: User Manual for job matching web application</w:t>
-            </w:r>
-            <w:r>
-              <w:rPr>
-                <w:noProof/>
-                <w:webHidden/>
-              </w:rPr>
-              <w:tab/>
-            </w:r>
-            <w:r>
-              <w:rPr>
-                <w:noProof/>
-                <w:webHidden/>
-              </w:rPr>
-              <w:fldChar w:fldCharType="begin"/>
-            </w:r>
-            <w:r>
-              <w:rPr>
-                <w:noProof/>
-                <w:webHidden/>
-              </w:rPr>
-              <w:instrText xml:space="preserve"> PAGEREF _Toc6176385 \h </w:instrText>
-            </w:r>
-            <w:r>
-              <w:rPr>
-                <w:noProof/>
-                <w:webHidden/>
-              </w:rPr>
-            </w:r>
-            <w:r>
-              <w:rPr>
-                <w:noProof/>
-                <w:webHidden/>
-              </w:rPr>
-              <w:fldChar w:fldCharType="separate"/>
-            </w:r>
-            <w:r>
-              <w:rPr>
-                <w:noProof/>
-                <w:webHidden/>
-              </w:rPr>
-              <w:t>10</w:t>
-            </w:r>
-            <w:r>
-              <w:rPr>
-                <w:noProof/>
-                <w:webHidden/>
-              </w:rPr>
-              <w:fldChar w:fldCharType="end"/>
-            </w:r>
-          </w:hyperlink>
-        </w:p>
-        <w:p>
-          <w:pPr>
-            <w:pStyle w:val="TOC1"/>
-            <w:tabs>
-              <w:tab w:val="left" w:pos="440"/>
-              <w:tab w:val="right" w:leader="dot" w:pos="9350"/>
-            </w:tabs>
-            <w:rPr>
-              <w:rFonts w:eastAsiaTheme="minorEastAsia"/>
-              <w:noProof/>
-            </w:rPr>
-          </w:pPr>
-          <w:hyperlink w:anchor="_Toc6176386" w:history="1">
-            <w:r>
-              <w:rPr>
-                <w:rStyle w:val="Hyperlink"/>
-                <w:rFonts w:ascii="Symbol" w:hAnsi="Symbol"/>
-                <w:noProof/>
-              </w:rPr>
-              <w:t></w:t>
-            </w:r>
-            <w:r>
-              <w:rPr>
-                <w:rFonts w:eastAsiaTheme="minorEastAsia"/>
-                <w:noProof/>
-              </w:rPr>
-              <w:tab/>
-            </w:r>
-            <w:r>
-              <w:rPr>
-                <w:rStyle w:val="Hyperlink"/>
-                <w:rFonts w:asciiTheme="majorBidi" w:hAnsiTheme="majorBidi"/>
-                <w:noProof/>
-              </w:rPr>
-              <w:t>Registration</w:t>
-            </w:r>
-            <w:r>
-              <w:rPr>
-                <w:noProof/>
-                <w:webHidden/>
-              </w:rPr>
-              <w:tab/>
-            </w:r>
-            <w:r>
-              <w:rPr>
-                <w:noProof/>
-                <w:webHidden/>
-              </w:rPr>
-              <w:fldChar w:fldCharType="begin"/>
-            </w:r>
-            <w:r>
-              <w:rPr>
-                <w:noProof/>
-                <w:webHidden/>
-              </w:rPr>
-              <w:instrText xml:space="preserve"> PAGEREF _Toc6176386 \h </w:instrText>
-            </w:r>
-            <w:r>
-              <w:rPr>
-                <w:noProof/>
-                <w:webHidden/>
-              </w:rPr>
-            </w:r>
-            <w:r>
-              <w:rPr>
-                <w:noProof/>
-                <w:webHidden/>
-              </w:rPr>
-              <w:fldChar w:fldCharType="separate"/>
-            </w:r>
-            <w:r>
-              <w:rPr>
-                <w:noProof/>
-                <w:webHidden/>
-              </w:rPr>
-              <w:t>10</w:t>
-            </w:r>
-            <w:r>
-              <w:rPr>
-                <w:noProof/>
-                <w:webHidden/>
-              </w:rPr>
-              <w:fldChar w:fldCharType="end"/>
-            </w:r>
-          </w:hyperlink>
-        </w:p>
-        <w:p>
-          <w:pPr>
-            <w:pStyle w:val="TOC1"/>
-            <w:tabs>
-              <w:tab w:val="left" w:pos="440"/>
-              <w:tab w:val="right" w:leader="dot" w:pos="9350"/>
-            </w:tabs>
-            <w:rPr>
-              <w:rFonts w:eastAsiaTheme="minorEastAsia"/>
-              <w:noProof/>
-            </w:rPr>
-          </w:pPr>
-          <w:hyperlink w:anchor="_Toc6176387" w:history="1">
-            <w:r>
-              <w:rPr>
-                <w:rStyle w:val="Hyperlink"/>
-                <w:rFonts w:ascii="Symbol" w:hAnsi="Symbol"/>
-                <w:noProof/>
-              </w:rPr>
-              <w:t></w:t>
-            </w:r>
-            <w:r>
-              <w:rPr>
-                <w:rFonts w:eastAsiaTheme="minorEastAsia"/>
-                <w:noProof/>
-              </w:rPr>
-              <w:tab/>
-            </w:r>
-            <w:r>
-              <w:rPr>
-                <w:rStyle w:val="Hyperlink"/>
-                <w:rFonts w:asciiTheme="majorBidi" w:hAnsiTheme="majorBidi"/>
-                <w:noProof/>
-              </w:rPr>
-              <w:t>Login</w:t>
-            </w:r>
-            <w:r>
-              <w:rPr>
-                <w:noProof/>
-                <w:webHidden/>
-              </w:rPr>
-              <w:tab/>
-            </w:r>
-            <w:r>
-              <w:rPr>
-                <w:noProof/>
-                <w:webHidden/>
-              </w:rPr>
-              <w:fldChar w:fldCharType="begin"/>
-            </w:r>
-            <w:r>
-              <w:rPr>
-                <w:noProof/>
-                <w:webHidden/>
-              </w:rPr>
-              <w:instrText xml:space="preserve"> PAGEREF _Toc6176387 \h </w:instrText>
-            </w:r>
-            <w:r>
-              <w:rPr>
-                <w:noProof/>
-                <w:webHidden/>
-              </w:rPr>
-            </w:r>
-            <w:r>
-              <w:rPr>
-                <w:noProof/>
-                <w:webHidden/>
-              </w:rPr>
-              <w:fldChar w:fldCharType="separate"/>
-            </w:r>
-            <w:r>
-              <w:rPr>
-                <w:noProof/>
-                <w:webHidden/>
-              </w:rPr>
-              <w:t>10</w:t>
-            </w:r>
-            <w:r>
-              <w:rPr>
-                <w:noProof/>
-                <w:webHidden/>
-              </w:rPr>
-              <w:fldChar w:fldCharType="end"/>
-            </w:r>
-          </w:hyperlink>
-        </w:p>
-        <w:p>
-          <w:pPr>
-            <w:pStyle w:val="TOC1"/>
-            <w:tabs>
-              <w:tab w:val="left" w:pos="440"/>
-              <w:tab w:val="right" w:leader="dot" w:pos="9350"/>
-            </w:tabs>
-            <w:rPr>
-              <w:rFonts w:eastAsiaTheme="minorEastAsia"/>
-              <w:noProof/>
-            </w:rPr>
-          </w:pPr>
-          <w:hyperlink w:anchor="_Toc6176388" w:history="1">
-            <w:r>
-              <w:rPr>
-                <w:rStyle w:val="Hyperlink"/>
-                <w:rFonts w:ascii="Symbol" w:hAnsi="Symbol"/>
-                <w:noProof/>
-              </w:rPr>
-              <w:t></w:t>
-            </w:r>
-            <w:r>
-              <w:rPr>
-                <w:rFonts w:eastAsiaTheme="minorEastAsia"/>
-                <w:noProof/>
-              </w:rPr>
-              <w:tab/>
-            </w:r>
-            <w:r>
-              <w:rPr>
-                <w:rStyle w:val="Hyperlink"/>
-                <w:rFonts w:asciiTheme="majorBidi" w:hAnsiTheme="majorBidi"/>
-                <w:noProof/>
-              </w:rPr>
-              <w:t>Create Your Profile (Company / Employer)</w:t>
-            </w:r>
-            <w:r>
-              <w:rPr>
-                <w:noProof/>
-                <w:webHidden/>
-              </w:rPr>
-              <w:tab/>
-            </w:r>
-            <w:r>
-              <w:rPr>
-                <w:noProof/>
-                <w:webHidden/>
-              </w:rPr>
-              <w:fldChar w:fldCharType="begin"/>
-            </w:r>
-            <w:r>
-              <w:rPr>
-                <w:noProof/>
-                <w:webHidden/>
-              </w:rPr>
-              <w:instrText xml:space="preserve"> PAGEREF _Toc6176388 \h </w:instrText>
-            </w:r>
-            <w:r>
-              <w:rPr>
-                <w:noProof/>
-                <w:webHidden/>
-              </w:rPr>
-            </w:r>
-            <w:r>
-              <w:rPr>
-                <w:noProof/>
-                <w:webHidden/>
-              </w:rPr>
-              <w:fldChar w:fldCharType="separate"/>
-            </w:r>
-            <w:r>
-              <w:rPr>
-                <w:noProof/>
-                <w:webHidden/>
-              </w:rPr>
-              <w:t>12</w:t>
-            </w:r>
-            <w:r>
-              <w:rPr>
-                <w:noProof/>
-                <w:webHidden/>
-              </w:rPr>
-              <w:fldChar w:fldCharType="end"/>
-            </w:r>
-          </w:hyperlink>
-        </w:p>
-        <w:p>
-          <w:pPr>
-            <w:pStyle w:val="TOC1"/>
-            <w:tabs>
-              <w:tab w:val="left" w:pos="440"/>
-              <w:tab w:val="right" w:leader="dot" w:pos="9350"/>
-            </w:tabs>
-            <w:rPr>
-              <w:rFonts w:eastAsiaTheme="minorEastAsia"/>
-              <w:noProof/>
-            </w:rPr>
-          </w:pPr>
-          <w:hyperlink w:anchor="_Toc6176389" w:history="1">
-            <w:r>
-              <w:rPr>
-                <w:rStyle w:val="Hyperlink"/>
-                <w:rFonts w:ascii="Symbol" w:hAnsi="Symbol"/>
-                <w:noProof/>
-              </w:rPr>
-              <w:t></w:t>
-            </w:r>
-            <w:r>
-              <w:rPr>
-                <w:rFonts w:eastAsiaTheme="minorEastAsia"/>
-                <w:noProof/>
-              </w:rPr>
-              <w:tab/>
-            </w:r>
-            <w:r>
-              <w:rPr>
-                <w:rStyle w:val="Hyperlink"/>
-                <w:rFonts w:asciiTheme="majorBidi" w:hAnsiTheme="majorBidi"/>
-                <w:noProof/>
-              </w:rPr>
-              <w:t>Create Your Profile (Student / Candidate)</w:t>
-            </w:r>
-            <w:r>
-              <w:rPr>
-                <w:noProof/>
-                <w:webHidden/>
-              </w:rPr>
-              <w:tab/>
-            </w:r>
-            <w:r>
-              <w:rPr>
-                <w:noProof/>
-                <w:webHidden/>
-              </w:rPr>
-              <w:fldChar w:fldCharType="begin"/>
-            </w:r>
-            <w:r>
-              <w:rPr>
-                <w:noProof/>
-                <w:webHidden/>
-              </w:rPr>
-              <w:instrText xml:space="preserve"> PAGEREF _Toc6176389 \h </w:instrText>
-            </w:r>
-            <w:r>
-              <w:rPr>
-                <w:noProof/>
-                <w:webHidden/>
-              </w:rPr>
-            </w:r>
-            <w:r>
-              <w:rPr>
-                <w:noProof/>
-                <w:webHidden/>
-              </w:rPr>
-              <w:fldChar w:fldCharType="separate"/>
-            </w:r>
-            <w:r>
-              <w:rPr>
-                <w:noProof/>
-                <w:webHidden/>
-              </w:rPr>
-              <w:t>13</w:t>
-            </w:r>
-            <w:r>
-              <w:rPr>
-                <w:noProof/>
-                <w:webHidden/>
-              </w:rPr>
-              <w:fldChar w:fldCharType="end"/>
-            </w:r>
-          </w:hyperlink>
-        </w:p>
-        <w:p>
-          <w:pPr>
-            <w:pStyle w:val="TOC1"/>
-            <w:tabs>
-              <w:tab w:val="left" w:pos="440"/>
-              <w:tab w:val="right" w:leader="dot" w:pos="9350"/>
-            </w:tabs>
-            <w:rPr>
-              <w:rFonts w:eastAsiaTheme="minorEastAsia"/>
-              <w:noProof/>
-            </w:rPr>
-          </w:pPr>
-          <w:hyperlink w:anchor="_Toc6176390" w:history="1">
-            <w:r>
-              <w:rPr>
-                <w:rStyle w:val="Hyperlink"/>
-                <w:rFonts w:asciiTheme="majorBidi" w:hAnsiTheme="majorBidi"/>
-                <w:noProof/>
-              </w:rPr>
-              <w:t>8</w:t>
-            </w:r>
-            <w:r>
-              <w:rPr>
-                <w:rFonts w:eastAsiaTheme="minorEastAsia"/>
-                <w:noProof/>
-              </w:rPr>
-              <w:tab/>
-            </w:r>
-            <w:r>
-              <w:rPr>
-                <w:rStyle w:val="Hyperlink"/>
-                <w:rFonts w:asciiTheme="majorBidi" w:hAnsiTheme="majorBidi"/>
-                <w:noProof/>
-              </w:rPr>
-              <w:t>Appendix B: Database design</w:t>
-            </w:r>
-            <w:r>
-              <w:rPr>
-                <w:noProof/>
-                <w:webHidden/>
-              </w:rPr>
-              <w:tab/>
-            </w:r>
-            <w:r>
-              <w:rPr>
-                <w:noProof/>
-                <w:webHidden/>
-              </w:rPr>
-              <w:fldChar w:fldCharType="begin"/>
-            </w:r>
-            <w:r>
-              <w:rPr>
-                <w:noProof/>
-                <w:webHidden/>
-              </w:rPr>
-              <w:instrText xml:space="preserve"> PAGEREF _Toc6176390 \h </w:instrText>
-            </w:r>
-            <w:r>
-              <w:rPr>
-                <w:noProof/>
-                <w:webHidden/>
-              </w:rPr>
-            </w:r>
-            <w:r>
-              <w:rPr>
-                <w:noProof/>
-                <w:webHidden/>
-              </w:rPr>
-              <w:fldChar w:fldCharType="separate"/>
-            </w:r>
-            <w:r>
-              <w:rPr>
-                <w:noProof/>
-                <w:webHidden/>
-              </w:rPr>
-              <w:t>14</w:t>
-            </w:r>
-            <w:r>
-              <w:rPr>
-                <w:noProof/>
-                <w:webHidden/>
-              </w:rPr>
-              <w:fldChar w:fldCharType="end"/>
-            </w:r>
-          </w:hyperlink>
-        </w:p>
-        <w:p>
-          <w:pPr>
-            <w:pStyle w:val="TOC1"/>
-            <w:tabs>
-              <w:tab w:val="right" w:leader="dot" w:pos="9350"/>
-            </w:tabs>
-            <w:rPr>
-              <w:rFonts w:eastAsiaTheme="minorEastAsia"/>
-              <w:noProof/>
-            </w:rPr>
-          </w:pPr>
-          <w:hyperlink w:anchor="_Toc6176391" w:history="1">
-            <w:r>
-              <w:rPr>
-                <w:noProof/>
-                <w:webHidden/>
-              </w:rPr>
-              <w:tab/>
-            </w:r>
-            <w:r>
-              <w:rPr>
-                <w:noProof/>
-                <w:webHidden/>
-              </w:rPr>
-              <w:fldChar w:fldCharType="begin"/>
-            </w:r>
-            <w:r>
-              <w:rPr>
-                <w:noProof/>
-                <w:webHidden/>
-              </w:rPr>
-              <w:instrText xml:space="preserve"> PAGEREF _Toc6176391 \h </w:instrText>
-            </w:r>
-            <w:r>
-              <w:rPr>
-                <w:noProof/>
-                <w:webHidden/>
-              </w:rPr>
-            </w:r>
-            <w:r>
-              <w:rPr>
-                <w:noProof/>
-                <w:webHidden/>
-              </w:rPr>
-              <w:fldChar w:fldCharType="separate"/>
-            </w:r>
-            <w:r>
-              <w:rPr>
-                <w:noProof/>
-                <w:webHidden/>
-              </w:rPr>
-              <w:t>14</w:t>
-            </w:r>
-            <w:r>
-              <w:rPr>
-                <w:noProof/>
-                <w:webHidden/>
-              </w:rPr>
-              <w:fldChar w:fldCharType="end"/>
-            </w:r>
-          </w:hyperlink>
-        </w:p>
-        <w:p>
-          <w:pPr>
             <w:spacing w:line="360" w:lineRule="auto"/>
             <w:rPr>
               <w:rFonts w:asciiTheme="majorBidi" w:hAnsiTheme="majorBidi" w:cstheme="majorBidi"/>
@@ -1905,10 +1327,12 @@
             <w:fldChar w:fldCharType="end"/>
           </w:r>
         </w:p>
+        <w:bookmarkStart w:id="1" w:name="_GoBack" w:displacedByCustomXml="next"/>
+        <w:bookmarkEnd w:id="1" w:displacedByCustomXml="next"/>
       </w:sdtContent>
     </w:sdt>
-    <w:bookmarkStart w:id="1" w:name="_Toc485290871" w:displacedByCustomXml="prev"/>
-    <w:bookmarkEnd w:id="1"/>
+    <w:bookmarkStart w:id="2" w:name="_Toc485290871" w:displacedByCustomXml="prev"/>
+    <w:bookmarkEnd w:id="2"/>
     <w:p>
       <w:pPr>
         <w:spacing w:line="360" w:lineRule="auto"/>
@@ -1943,7 +1367,7 @@
           <w:szCs w:val="24"/>
         </w:rPr>
       </w:pPr>
-      <w:bookmarkStart w:id="2" w:name="_Toc6176379"/>
+      <w:bookmarkStart w:id="3" w:name="_Toc6176379"/>
       <w:r>
         <w:rPr>
           <w:rFonts w:asciiTheme="majorBidi" w:hAnsiTheme="majorBidi"/>
@@ -1953,7 +1377,7 @@
         <w:lastRenderedPageBreak/>
         <w:t>Introduction</w:t>
       </w:r>
-      <w:bookmarkEnd w:id="2"/>
+      <w:bookmarkEnd w:id="3"/>
     </w:p>
     <w:p/>
     <w:p>
@@ -2272,7 +1696,7 @@
           <w:szCs w:val="24"/>
         </w:rPr>
       </w:pPr>
-      <w:bookmarkStart w:id="3" w:name="_Toc6176380"/>
+      <w:bookmarkStart w:id="4" w:name="_Toc6176380"/>
       <w:r>
         <w:rPr>
           <w:rFonts w:asciiTheme="majorBidi" w:hAnsiTheme="majorBidi"/>
@@ -2281,7 +1705,7 @@
         </w:rPr>
         <w:t>Background</w:t>
       </w:r>
-      <w:bookmarkEnd w:id="3"/>
+      <w:bookmarkEnd w:id="4"/>
     </w:p>
     <w:p>
       <w:pPr>
@@ -2500,7 +1924,7 @@
           <w:szCs w:val="24"/>
         </w:rPr>
       </w:pPr>
-      <w:bookmarkStart w:id="4" w:name="_Toc6176381"/>
+      <w:bookmarkStart w:id="5" w:name="_Toc6176381"/>
       <w:r>
         <w:rPr>
           <w:rFonts w:asciiTheme="majorBidi" w:hAnsiTheme="majorBidi"/>
@@ -2509,7 +1933,7 @@
         </w:rPr>
         <w:t>Methodology</w:t>
       </w:r>
-      <w:bookmarkEnd w:id="4"/>
+      <w:bookmarkEnd w:id="5"/>
     </w:p>
     <w:p>
       <w:pPr>
@@ -2857,7 +2281,7 @@
           <w:szCs w:val="24"/>
         </w:rPr>
       </w:pPr>
-      <w:bookmarkStart w:id="5" w:name="_Toc6176382"/>
+      <w:bookmarkStart w:id="6" w:name="_Toc6176382"/>
       <w:r>
         <w:rPr>
           <w:rFonts w:asciiTheme="majorBidi" w:hAnsiTheme="majorBidi"/>
@@ -2866,7 +2290,7 @@
         </w:rPr>
         <w:t>Results and discussion</w:t>
       </w:r>
-      <w:bookmarkEnd w:id="5"/>
+      <w:bookmarkEnd w:id="6"/>
     </w:p>
     <w:p>
       <w:pPr>
@@ -3008,7 +2432,7 @@
           <w:szCs w:val="24"/>
         </w:rPr>
       </w:pPr>
-      <w:bookmarkStart w:id="6" w:name="_Toc6176383"/>
+      <w:bookmarkStart w:id="7" w:name="_Toc6176383"/>
       <w:r>
         <w:rPr>
           <w:rFonts w:asciiTheme="majorBidi" w:hAnsiTheme="majorBidi"/>
@@ -3026,7 +2450,7 @@
         <w:tab/>
         <w:t>Conclusions and recommendations</w:t>
       </w:r>
-      <w:bookmarkEnd w:id="6"/>
+      <w:bookmarkEnd w:id="7"/>
     </w:p>
     <w:p>
       <w:pPr>
@@ -3254,7 +2678,7 @@
           <w:szCs w:val="24"/>
         </w:rPr>
       </w:pPr>
-      <w:bookmarkStart w:id="7" w:name="_Toc6176384"/>
+      <w:bookmarkStart w:id="8" w:name="_Toc6176384"/>
       <w:r>
         <w:rPr>
           <w:rFonts w:asciiTheme="majorBidi" w:hAnsiTheme="majorBidi"/>
@@ -3263,7 +2687,7 @@
         </w:rPr>
         <w:t>References</w:t>
       </w:r>
-      <w:bookmarkEnd w:id="7"/>
+      <w:bookmarkEnd w:id="8"/>
     </w:p>
     <w:p>
       <w:pPr>
@@ -3299,8 +2723,6 @@
           <w:t>https://github.com/ibrahimmun96</w:t>
         </w:r>
       </w:hyperlink>
-      <w:bookmarkStart w:id="8" w:name="_GoBack"/>
-      <w:bookmarkEnd w:id="8"/>
     </w:p>
     <w:p>
       <w:pPr>
@@ -5053,9 +4475,12 @@
 </file>
 
 <file path=customXml/item1.xml><?xml version="1.0" encoding="utf-8"?>
-<p:properties xmlns:p="http://schemas.microsoft.com/office/2006/metadata/properties" xmlns:xsi="http://www.w3.org/2001/XMLSchema-instance" xmlns:pc="http://schemas.microsoft.com/office/infopath/2007/PartnerControls">
-  <documentManagement/>
-</p:properties>
+<?mso-contentType ?>
+<FormTemplates xmlns="http://schemas.microsoft.com/sharepoint/v3/contenttype/forms">
+  <Display>DocumentLibraryForm</Display>
+  <Edit>DocumentLibraryForm</Edit>
+  <New>DocumentLibraryForm</New>
+</FormTemplates>
 </file>
 
 <file path=customXml/item2.xml><?xml version="1.0" encoding="utf-8"?>
@@ -5256,12 +4681,9 @@
 </file>
 
 <file path=customXml/item3.xml><?xml version="1.0" encoding="utf-8"?>
-<?mso-contentType ?>
-<FormTemplates xmlns="http://schemas.microsoft.com/sharepoint/v3/contenttype/forms">
-  <Display>DocumentLibraryForm</Display>
-  <Edit>DocumentLibraryForm</Edit>
-  <New>DocumentLibraryForm</New>
-</FormTemplates>
+<p:properties xmlns:p="http://schemas.microsoft.com/office/2006/metadata/properties" xmlns:xsi="http://www.w3.org/2001/XMLSchema-instance" xmlns:pc="http://schemas.microsoft.com/office/infopath/2007/PartnerControls">
+  <documentManagement/>
+</p:properties>
 </file>
 
 <file path=customXml/item4.xml><?xml version="1.0" encoding="utf-8"?>
@@ -5269,10 +4691,9 @@
 </file>
 
 <file path=customXml/itemProps1.xml><?xml version="1.0" encoding="utf-8"?>
-<ds:datastoreItem xmlns:ds="http://schemas.openxmlformats.org/officeDocument/2006/customXml" ds:itemID="{F15F2C5E-8CF0-4B4D-888A-0F88F5F74971}">
+<ds:datastoreItem xmlns:ds="http://schemas.openxmlformats.org/officeDocument/2006/customXml" ds:itemID="{AF579750-E5D8-443F-A08C-063200000581}">
   <ds:schemaRefs>
-    <ds:schemaRef ds:uri="http://schemas.microsoft.com/office/2006/metadata/properties"/>
-    <ds:schemaRef ds:uri="http://schemas.microsoft.com/office/infopath/2007/PartnerControls"/>
+    <ds:schemaRef ds:uri="http://schemas.microsoft.com/sharepoint/v3/contenttype/forms"/>
   </ds:schemaRefs>
 </ds:datastoreItem>
 </file>
@@ -5297,15 +4718,16 @@
 </file>
 
 <file path=customXml/itemProps3.xml><?xml version="1.0" encoding="utf-8"?>
-<ds:datastoreItem xmlns:ds="http://schemas.openxmlformats.org/officeDocument/2006/customXml" ds:itemID="{AF579750-E5D8-443F-A08C-063200000581}">
+<ds:datastoreItem xmlns:ds="http://schemas.openxmlformats.org/officeDocument/2006/customXml" ds:itemID="{F15F2C5E-8CF0-4B4D-888A-0F88F5F74971}">
   <ds:schemaRefs>
-    <ds:schemaRef ds:uri="http://schemas.microsoft.com/sharepoint/v3/contenttype/forms"/>
+    <ds:schemaRef ds:uri="http://schemas.microsoft.com/office/2006/metadata/properties"/>
+    <ds:schemaRef ds:uri="http://schemas.microsoft.com/office/infopath/2007/PartnerControls"/>
   </ds:schemaRefs>
 </ds:datastoreItem>
 </file>
 
 <file path=customXml/itemProps4.xml><?xml version="1.0" encoding="utf-8"?>
-<ds:datastoreItem xmlns:ds="http://schemas.openxmlformats.org/officeDocument/2006/customXml" ds:itemID="{E94871B9-0FB9-4374-9664-2B9A5514735B}">
+<ds:datastoreItem xmlns:ds="http://schemas.openxmlformats.org/officeDocument/2006/customXml" ds:itemID="{7B8C43FC-9954-4D8F-BD8C-F36C6D0CC6E3}">
   <ds:schemaRefs>
     <ds:schemaRef ds:uri="http://schemas.openxmlformats.org/officeDocument/2006/bibliography"/>
   </ds:schemaRefs>

</xml_diff>